<commit_message>
Optimization json Language Form
</commit_message>
<xml_diff>
--- a/storage/json_language/notes _introduction.docx
+++ b/storage/json_language/notes _introduction.docx
@@ -42,18 +42,18 @@
               <mc:AlternateContent>
                 <mc:Choice Requires="wps">
                   <w:drawing>
-                    <wp:anchor distT="0" distB="0" distL="114300" distR="114300" simplePos="0" relativeHeight="251663360" behindDoc="0" locked="0" layoutInCell="1" allowOverlap="1" wp14:anchorId="57BDDBCB" wp14:editId="29A5DF14">
+                    <wp:anchor distT="0" distB="0" distL="114300" distR="114300" simplePos="0" relativeHeight="251669504" behindDoc="0" locked="0" layoutInCell="1" allowOverlap="1" wp14:anchorId="5746A701" wp14:editId="4C81A9C7">
                       <wp:simplePos x="0" y="0"/>
                       <wp:positionH relativeFrom="column">
-                        <wp:posOffset>2407920</wp:posOffset>
+                        <wp:posOffset>2417445</wp:posOffset>
                       </wp:positionH>
                       <wp:positionV relativeFrom="paragraph">
-                        <wp:posOffset>1851025</wp:posOffset>
+                        <wp:posOffset>1301750</wp:posOffset>
                       </wp:positionV>
-                      <wp:extent cx="1152525" cy="1403985"/>
+                      <wp:extent cx="1219200" cy="1403985"/>
                       <wp:effectExtent l="0" t="0" r="0" b="0"/>
                       <wp:wrapNone/>
-                      <wp:docPr id="6" name="Text Box 2"/>
+                      <wp:docPr id="9" name="Text Box 2"/>
                       <wp:cNvGraphicFramePr>
                         <a:graphicFrameLocks xmlns:a="http://schemas.openxmlformats.org/drawingml/2006/main"/>
                       </wp:cNvGraphicFramePr>
@@ -66,7 +66,7 @@
                             <wps:spPr bwMode="auto">
                               <a:xfrm>
                                 <a:off x="0" y="0"/>
-                                <a:ext cx="1152525" cy="1403985"/>
+                                <a:ext cx="1219200" cy="1403985"/>
                               </a:xfrm>
                               <a:prstGeom prst="rect">
                                 <a:avLst/>
@@ -86,7 +86,7 @@
                                     <w:rPr>
                                       <w:rFonts w:ascii="Times New Roman" w:hAnsi="Times New Roman" w:cs="Times New Roman"/>
                                       <w:b/>
-                                      <w:color w:val="FF0000"/>
+                                      <w:color w:val="0000FF"/>
                                       <w:sz w:val="24"/>
                                     </w:rPr>
                                   </w:pPr>
@@ -94,28 +94,37 @@
                                     <w:rPr>
                                       <w:rFonts w:ascii="Times New Roman" w:hAnsi="Times New Roman" w:cs="Times New Roman"/>
                                       <w:b/>
-                                      <w:color w:val="FF0000"/>
+                                      <w:color w:val="0000FF"/>
                                       <w:sz w:val="24"/>
                                     </w:rPr>
-                                    <w:t xml:space="preserve">Allow </w:t>
+                                    <w:t>Allow</w:t>
                                   </w:r>
                                   <w:r>
                                     <w:rPr>
                                       <w:rFonts w:ascii="Times New Roman" w:hAnsi="Times New Roman" w:cs="Times New Roman"/>
                                       <w:b/>
-                                      <w:color w:val="FF0000"/>
+                                      <w:color w:val="0000FF"/>
                                       <w:sz w:val="24"/>
                                     </w:rPr>
-                                    <w:t>to e</w:t>
+                                    <w:t xml:space="preserve"> </w:t>
                                   </w:r>
                                   <w:r>
                                     <w:rPr>
                                       <w:rFonts w:ascii="Times New Roman" w:hAnsi="Times New Roman" w:cs="Times New Roman"/>
                                       <w:b/>
-                                      <w:color w:val="FF0000"/>
+                                      <w:color w:val="0000FF"/>
                                       <w:sz w:val="24"/>
                                     </w:rPr>
-                                    <w:t>dit</w:t>
+                                    <w:t xml:space="preserve">to </w:t>
+                                  </w:r>
+                                  <w:r>
+                                    <w:rPr>
+                                      <w:rFonts w:ascii="Times New Roman" w:hAnsi="Times New Roman" w:cs="Times New Roman"/>
+                                      <w:b/>
+                                      <w:color w:val="0000FF"/>
+                                      <w:sz w:val="24"/>
+                                    </w:rPr>
+                                    <w:t xml:space="preserve"> Edit</w:t>
                                   </w:r>
                                 </w:p>
                               </w:txbxContent>
@@ -141,7 +150,7 @@
                       <v:stroke joinstyle="miter"/>
                       <v:path gradientshapeok="t" o:connecttype="rect"/>
                     </v:shapetype>
-                    <v:shape id="Text Box 2" o:spid="_x0000_s1026" type="#_x0000_t202" style="position:absolute;margin-left:189.6pt;margin-top:145.75pt;width:90.75pt;height:110.55pt;z-index:251663360;visibility:visible;mso-wrap-style:square;mso-width-percent:0;mso-height-percent:200;mso-wrap-distance-left:9pt;mso-wrap-distance-top:0;mso-wrap-distance-right:9pt;mso-wrap-distance-bottom:0;mso-position-horizontal:absolute;mso-position-horizontal-relative:text;mso-position-vertical:absolute;mso-position-vertical-relative:text;mso-width-percent:0;mso-height-percent:200;mso-width-relative:margin;mso-height-relative:margin;v-text-anchor:top" o:gfxdata="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" filled="f" stroked="f">
+                    <v:shape id="Text Box 2" o:spid="_x0000_s1026" type="#_x0000_t202" style="position:absolute;margin-left:190.35pt;margin-top:102.5pt;width:96pt;height:110.55pt;z-index:251669504;visibility:visible;mso-wrap-style:square;mso-width-percent:0;mso-height-percent:200;mso-wrap-distance-left:9pt;mso-wrap-distance-top:0;mso-wrap-distance-right:9pt;mso-wrap-distance-bottom:0;mso-position-horizontal:absolute;mso-position-horizontal-relative:text;mso-position-vertical:absolute;mso-position-vertical-relative:text;mso-width-percent:0;mso-height-percent:200;mso-width-relative:margin;mso-height-relative:margin;v-text-anchor:top" o:gfxdata="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" filled="f" stroked="f">
                       <v:textbox style="mso-fit-shape-to-text:t">
                         <w:txbxContent>
                           <w:p>
@@ -149,7 +158,7 @@
                               <w:rPr>
                                 <w:rFonts w:ascii="Times New Roman" w:hAnsi="Times New Roman" w:cs="Times New Roman"/>
                                 <w:b/>
-                                <w:color w:val="FF0000"/>
+                                <w:color w:val="0000FF"/>
                                 <w:sz w:val="24"/>
                               </w:rPr>
                             </w:pPr>
@@ -157,28 +166,37 @@
                               <w:rPr>
                                 <w:rFonts w:ascii="Times New Roman" w:hAnsi="Times New Roman" w:cs="Times New Roman"/>
                                 <w:b/>
-                                <w:color w:val="FF0000"/>
+                                <w:color w:val="0000FF"/>
                                 <w:sz w:val="24"/>
                               </w:rPr>
-                              <w:t xml:space="preserve">Allow </w:t>
+                              <w:t>Allow</w:t>
                             </w:r>
                             <w:r>
                               <w:rPr>
                                 <w:rFonts w:ascii="Times New Roman" w:hAnsi="Times New Roman" w:cs="Times New Roman"/>
                                 <w:b/>
-                                <w:color w:val="FF0000"/>
+                                <w:color w:val="0000FF"/>
                                 <w:sz w:val="24"/>
                               </w:rPr>
-                              <w:t>to e</w:t>
+                              <w:t xml:space="preserve"> </w:t>
                             </w:r>
                             <w:r>
                               <w:rPr>
                                 <w:rFonts w:ascii="Times New Roman" w:hAnsi="Times New Roman" w:cs="Times New Roman"/>
                                 <w:b/>
-                                <w:color w:val="FF0000"/>
+                                <w:color w:val="0000FF"/>
                                 <w:sz w:val="24"/>
                               </w:rPr>
-                              <w:t>dit</w:t>
+                              <w:t xml:space="preserve">to </w:t>
+                            </w:r>
+                            <w:r>
+                              <w:rPr>
+                                <w:rFonts w:ascii="Times New Roman" w:hAnsi="Times New Roman" w:cs="Times New Roman"/>
+                                <w:b/>
+                                <w:color w:val="0000FF"/>
+                                <w:sz w:val="24"/>
+                              </w:rPr>
+                              <w:t xml:space="preserve"> Edit</w:t>
                             </w:r>
                           </w:p>
                         </w:txbxContent>
@@ -198,18 +216,18 @@
               <mc:AlternateContent>
                 <mc:Choice Requires="wps">
                   <w:drawing>
-                    <wp:anchor distT="0" distB="0" distL="114300" distR="114300" simplePos="0" relativeHeight="251665408" behindDoc="0" locked="0" layoutInCell="1" allowOverlap="1" wp14:anchorId="5B6BBE0F" wp14:editId="4F671D57">
+                    <wp:anchor distT="0" distB="0" distL="114300" distR="114300" simplePos="0" relativeHeight="251671552" behindDoc="0" locked="0" layoutInCell="1" allowOverlap="1" wp14:anchorId="255B1E06" wp14:editId="339B80C8">
                       <wp:simplePos x="0" y="0"/>
                       <wp:positionH relativeFrom="column">
-                        <wp:posOffset>350520</wp:posOffset>
+                        <wp:posOffset>-2540</wp:posOffset>
                       </wp:positionH>
                       <wp:positionV relativeFrom="paragraph">
-                        <wp:posOffset>2022475</wp:posOffset>
+                        <wp:posOffset>1698625</wp:posOffset>
                       </wp:positionV>
-                      <wp:extent cx="1114425" cy="1403985"/>
+                      <wp:extent cx="1495425" cy="552450"/>
                       <wp:effectExtent l="0" t="0" r="0" b="0"/>
                       <wp:wrapNone/>
-                      <wp:docPr id="7" name="Text Box 2"/>
+                      <wp:docPr id="1" name="Text Box 2"/>
                       <wp:cNvGraphicFramePr>
                         <a:graphicFrameLocks xmlns:a="http://schemas.openxmlformats.org/drawingml/2006/main"/>
                       </wp:cNvGraphicFramePr>
@@ -222,7 +240,7 @@
                             <wps:spPr bwMode="auto">
                               <a:xfrm>
                                 <a:off x="0" y="0"/>
-                                <a:ext cx="1114425" cy="1403985"/>
+                                <a:ext cx="1495425" cy="552450"/>
                               </a:xfrm>
                               <a:prstGeom prst="rect">
                                 <a:avLst/>
@@ -252,34 +270,25 @@
                                       <w:b/>
                                       <w:color w:val="000000" w:themeColor="text1"/>
                                       <w:sz w:val="24"/>
+                                      <w:highlight w:val="red"/>
                                     </w:rPr>
-                                    <w:t xml:space="preserve">Deny </w:t>
+                                    <w:t>DENY TO EDIT</w:t>
                                   </w:r>
-                                  <w:proofErr w:type="gramStart"/>
-                                  <w:r>
+                                </w:p>
+                                <w:p>
+                                  <w:pPr>
                                     <w:rPr>
                                       <w:rFonts w:ascii="Times New Roman" w:hAnsi="Times New Roman" w:cs="Times New Roman"/>
                                       <w:b/>
                                       <w:color w:val="000000" w:themeColor="text1"/>
                                       <w:sz w:val="24"/>
                                     </w:rPr>
-                                    <w:t>to e</w:t>
-                                  </w:r>
-                                  <w:r>
-                                    <w:rPr>
-                                      <w:rFonts w:ascii="Times New Roman" w:hAnsi="Times New Roman" w:cs="Times New Roman"/>
-                                      <w:b/>
-                                      <w:color w:val="000000" w:themeColor="text1"/>
-                                      <w:sz w:val="24"/>
-                                    </w:rPr>
-                                    <w:t>dit</w:t>
-                                  </w:r>
-                                  <w:proofErr w:type="gramEnd"/>
+                                  </w:pPr>
                                 </w:p>
                               </w:txbxContent>
                             </wps:txbx>
                             <wps:bodyPr rot="0" vert="horz" wrap="square" lIns="91440" tIns="45720" rIns="91440" bIns="45720" anchor="t" anchorCtr="0">
-                              <a:spAutoFit/>
+                              <a:noAutofit/>
                             </wps:bodyPr>
                           </wps:wsp>
                         </a:graphicData>
@@ -288,15 +297,15 @@
                         <wp14:pctWidth>0</wp14:pctWidth>
                       </wp14:sizeRelH>
                       <wp14:sizeRelV relativeFrom="margin">
-                        <wp14:pctHeight>20000</wp14:pctHeight>
+                        <wp14:pctHeight>0</wp14:pctHeight>
                       </wp14:sizeRelV>
                     </wp:anchor>
                   </w:drawing>
                 </mc:Choice>
                 <mc:Fallback>
                   <w:pict>
-                    <v:shape id="_x0000_s1027" type="#_x0000_t202" style="position:absolute;margin-left:27.6pt;margin-top:159.25pt;width:87.75pt;height:110.55pt;z-index:251665408;visibility:visible;mso-wrap-style:square;mso-width-percent:0;mso-height-percent:200;mso-wrap-distance-left:9pt;mso-wrap-distance-top:0;mso-wrap-distance-right:9pt;mso-wrap-distance-bottom:0;mso-position-horizontal:absolute;mso-position-horizontal-relative:text;mso-position-vertical:absolute;mso-position-vertical-relative:text;mso-width-percent:0;mso-height-percent:200;mso-width-relative:margin;mso-height-relative:margin;v-text-anchor:top" o:gfxdata="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" filled="f" stroked="f">
-                      <v:textbox style="mso-fit-shape-to-text:t">
+                    <v:shape id="_x0000_s1027" type="#_x0000_t202" style="position:absolute;margin-left:-.2pt;margin-top:133.75pt;width:117.75pt;height:43.5pt;z-index:251671552;visibility:visible;mso-wrap-style:square;mso-width-percent:0;mso-height-percent:0;mso-wrap-distance-left:9pt;mso-wrap-distance-top:0;mso-wrap-distance-right:9pt;mso-wrap-distance-bottom:0;mso-position-horizontal:absolute;mso-position-horizontal-relative:text;mso-position-vertical:absolute;mso-position-vertical-relative:text;mso-width-percent:0;mso-height-percent:0;mso-width-relative:margin;mso-height-relative:margin;v-text-anchor:top" o:gfxdata="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" filled="f" stroked="f">
+                      <v:textbox>
                         <w:txbxContent>
                           <w:p>
                             <w:pPr>
@@ -313,29 +322,20 @@
                                 <w:b/>
                                 <w:color w:val="000000" w:themeColor="text1"/>
                                 <w:sz w:val="24"/>
+                                <w:highlight w:val="red"/>
                               </w:rPr>
-                              <w:t xml:space="preserve">Deny </w:t>
+                              <w:t>DENY TO EDIT</w:t>
                             </w:r>
-                            <w:proofErr w:type="gramStart"/>
-                            <w:r>
+                          </w:p>
+                          <w:p>
+                            <w:pPr>
                               <w:rPr>
                                 <w:rFonts w:ascii="Times New Roman" w:hAnsi="Times New Roman" w:cs="Times New Roman"/>
                                 <w:b/>
                                 <w:color w:val="000000" w:themeColor="text1"/>
                                 <w:sz w:val="24"/>
                               </w:rPr>
-                              <w:t>to e</w:t>
-                            </w:r>
-                            <w:r>
-                              <w:rPr>
-                                <w:rFonts w:ascii="Times New Roman" w:hAnsi="Times New Roman" w:cs="Times New Roman"/>
-                                <w:b/>
-                                <w:color w:val="000000" w:themeColor="text1"/>
-                                <w:sz w:val="24"/>
-                              </w:rPr>
-                              <w:t>dit</w:t>
-                            </w:r>
-                            <w:proofErr w:type="gramEnd"/>
+                            </w:pPr>
                           </w:p>
                         </w:txbxContent>
                       </v:textbox>
@@ -354,7 +354,7 @@
               <mc:AlternateContent>
                 <mc:Choice Requires="wps">
                   <w:drawing>
-                    <wp:anchor distT="0" distB="0" distL="114300" distR="114300" simplePos="0" relativeHeight="251659264" behindDoc="0" locked="0" layoutInCell="1" allowOverlap="1" wp14:anchorId="41DD6EEB" wp14:editId="66F4FED1">
+                    <wp:anchor distT="0" distB="0" distL="114300" distR="114300" simplePos="0" relativeHeight="251659264" behindDoc="0" locked="0" layoutInCell="1" allowOverlap="1" wp14:anchorId="6FA83FC3" wp14:editId="24A30424">
                       <wp:simplePos x="0" y="0"/>
                       <wp:positionH relativeFrom="column">
                         <wp:posOffset>775970</wp:posOffset>
@@ -464,7 +464,7 @@
                 <w:szCs w:val="26"/>
               </w:rPr>
               <w:drawing>
-                <wp:inline distT="0" distB="0" distL="0" distR="0" wp14:anchorId="5FE082C6" wp14:editId="4305C085">
+                <wp:inline distT="0" distB="0" distL="0" distR="0" wp14:anchorId="1CE2ACED" wp14:editId="3F10BD64">
                   <wp:extent cx="3562350" cy="3219450"/>
                   <wp:effectExtent l="0" t="0" r="0" b="0"/>
                   <wp:docPr id="3" name="Picture 3" descr="C:\Users\ADMIN\AppData\Local\Microsoft\Windows\INetCache\Content.Word\Untitled.png"/>
@@ -559,18 +559,18 @@
               <mc:AlternateContent>
                 <mc:Choice Requires="wps">
                   <w:drawing>
-                    <wp:anchor distT="0" distB="0" distL="114300" distR="114300" simplePos="0" relativeHeight="251669504" behindDoc="0" locked="0" layoutInCell="1" allowOverlap="1" wp14:anchorId="4EB778F2" wp14:editId="6FA7B274">
+                    <wp:anchor distT="0" distB="0" distL="114300" distR="114300" simplePos="0" relativeHeight="251674624" behindDoc="0" locked="0" layoutInCell="1" allowOverlap="1" wp14:anchorId="028093AC" wp14:editId="19ADD6EC">
                       <wp:simplePos x="0" y="0"/>
                       <wp:positionH relativeFrom="column">
-                        <wp:posOffset>2594610</wp:posOffset>
+                        <wp:posOffset>2315210</wp:posOffset>
                       </wp:positionH>
                       <wp:positionV relativeFrom="paragraph">
-                        <wp:posOffset>1851025</wp:posOffset>
+                        <wp:posOffset>1301750</wp:posOffset>
                       </wp:positionV>
-                      <wp:extent cx="1219200" cy="1403985"/>
+                      <wp:extent cx="1108075" cy="1403985"/>
                       <wp:effectExtent l="0" t="0" r="0" b="0"/>
                       <wp:wrapNone/>
-                      <wp:docPr id="9" name="Text Box 2"/>
+                      <wp:docPr id="4" name="Text Box 2"/>
                       <wp:cNvGraphicFramePr>
                         <a:graphicFrameLocks xmlns:a="http://schemas.openxmlformats.org/drawingml/2006/main"/>
                       </wp:cNvGraphicFramePr>
@@ -583,7 +583,7 @@
                             <wps:spPr bwMode="auto">
                               <a:xfrm>
                                 <a:off x="0" y="0"/>
-                                <a:ext cx="1219200" cy="1403985"/>
+                                <a:ext cx="1108075" cy="1403985"/>
                               </a:xfrm>
                               <a:prstGeom prst="rect">
                                 <a:avLst/>
@@ -603,17 +603,15 @@
                                     <w:rPr>
                                       <w:rFonts w:ascii="Times New Roman" w:hAnsi="Times New Roman" w:cs="Times New Roman"/>
                                       <w:b/>
-                                      <w:color w:val="FF0000"/>
+                                      <w:color w:val="0000FF"/>
                                       <w:sz w:val="24"/>
                                     </w:rPr>
                                   </w:pPr>
-                                  <w:proofErr w:type="spellStart"/>
-                                  <w:proofErr w:type="gramStart"/>
                                   <w:r>
                                     <w:rPr>
                                       <w:rFonts w:ascii="Times New Roman" w:hAnsi="Times New Roman" w:cs="Times New Roman"/>
                                       <w:b/>
-                                      <w:color w:val="FF0000"/>
+                                      <w:color w:val="0000FF"/>
                                       <w:sz w:val="24"/>
                                     </w:rPr>
                                     <w:t>Allow</w:t>
@@ -622,17 +620,7 @@
                                     <w:rPr>
                                       <w:rFonts w:ascii="Times New Roman" w:hAnsi="Times New Roman" w:cs="Times New Roman"/>
                                       <w:b/>
-                                      <w:color w:val="FF0000"/>
-                                      <w:sz w:val="24"/>
-                                    </w:rPr>
-                                    <w:t>to</w:t>
-                                  </w:r>
-                                  <w:proofErr w:type="spellEnd"/>
-                                  <w:r>
-                                    <w:rPr>
-                                      <w:rFonts w:ascii="Times New Roman" w:hAnsi="Times New Roman" w:cs="Times New Roman"/>
-                                      <w:b/>
-                                      <w:color w:val="FF0000"/>
+                                      <w:color w:val="0000FF"/>
                                       <w:sz w:val="24"/>
                                     </w:rPr>
                                     <w:t xml:space="preserve"> </w:t>
@@ -641,12 +629,11 @@
                                     <w:rPr>
                                       <w:rFonts w:ascii="Times New Roman" w:hAnsi="Times New Roman" w:cs="Times New Roman"/>
                                       <w:b/>
-                                      <w:color w:val="FF0000"/>
+                                      <w:color w:val="0000FF"/>
                                       <w:sz w:val="24"/>
                                     </w:rPr>
-                                    <w:t xml:space="preserve"> Edit</w:t>
+                                    <w:t>to  Edit</w:t>
                                   </w:r>
-                                  <w:proofErr w:type="gramEnd"/>
                                 </w:p>
                               </w:txbxContent>
                             </wps:txbx>
@@ -667,7 +654,7 @@
                 </mc:Choice>
                 <mc:Fallback>
                   <w:pict>
-                    <v:shape id="_x0000_s1029" type="#_x0000_t202" style="position:absolute;left:0;text-align:left;margin-left:204.3pt;margin-top:145.75pt;width:96pt;height:110.55pt;z-index:251669504;visibility:visible;mso-wrap-style:square;mso-width-percent:0;mso-height-percent:200;mso-wrap-distance-left:9pt;mso-wrap-distance-top:0;mso-wrap-distance-right:9pt;mso-wrap-distance-bottom:0;mso-position-horizontal:absolute;mso-position-horizontal-relative:text;mso-position-vertical:absolute;mso-position-vertical-relative:text;mso-width-percent:0;mso-height-percent:200;mso-width-relative:margin;mso-height-relative:margin;v-text-anchor:top" o:gfxdata="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" filled="f" stroked="f">
+                    <v:shape id="_x0000_s1029" type="#_x0000_t202" style="position:absolute;left:0;text-align:left;margin-left:182.3pt;margin-top:102.5pt;width:87.25pt;height:110.55pt;z-index:251674624;visibility:visible;mso-wrap-style:square;mso-width-percent:0;mso-height-percent:200;mso-wrap-distance-left:9pt;mso-wrap-distance-top:0;mso-wrap-distance-right:9pt;mso-wrap-distance-bottom:0;mso-position-horizontal:absolute;mso-position-horizontal-relative:text;mso-position-vertical:absolute;mso-position-vertical-relative:text;mso-width-percent:0;mso-height-percent:200;mso-width-relative:margin;mso-height-relative:margin;v-text-anchor:top" o:gfxdata="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" filled="f" stroked="f">
                       <v:textbox style="mso-fit-shape-to-text:t">
                         <w:txbxContent>
                           <w:p>
@@ -675,17 +662,15 @@
                               <w:rPr>
                                 <w:rFonts w:ascii="Times New Roman" w:hAnsi="Times New Roman" w:cs="Times New Roman"/>
                                 <w:b/>
-                                <w:color w:val="FF0000"/>
+                                <w:color w:val="0000FF"/>
                                 <w:sz w:val="24"/>
                               </w:rPr>
                             </w:pPr>
-                            <w:proofErr w:type="spellStart"/>
-                            <w:proofErr w:type="gramStart"/>
                             <w:r>
                               <w:rPr>
                                 <w:rFonts w:ascii="Times New Roman" w:hAnsi="Times New Roman" w:cs="Times New Roman"/>
                                 <w:b/>
-                                <w:color w:val="FF0000"/>
+                                <w:color w:val="0000FF"/>
                                 <w:sz w:val="24"/>
                               </w:rPr>
                               <w:t>Allow</w:t>
@@ -694,17 +679,7 @@
                               <w:rPr>
                                 <w:rFonts w:ascii="Times New Roman" w:hAnsi="Times New Roman" w:cs="Times New Roman"/>
                                 <w:b/>
-                                <w:color w:val="FF0000"/>
-                                <w:sz w:val="24"/>
-                              </w:rPr>
-                              <w:t>to</w:t>
-                            </w:r>
-                            <w:proofErr w:type="spellEnd"/>
-                            <w:r>
-                              <w:rPr>
-                                <w:rFonts w:ascii="Times New Roman" w:hAnsi="Times New Roman" w:cs="Times New Roman"/>
-                                <w:b/>
-                                <w:color w:val="FF0000"/>
+                                <w:color w:val="0000FF"/>
                                 <w:sz w:val="24"/>
                               </w:rPr>
                               <w:t xml:space="preserve"> </w:t>
@@ -713,12 +688,11 @@
                               <w:rPr>
                                 <w:rFonts w:ascii="Times New Roman" w:hAnsi="Times New Roman" w:cs="Times New Roman"/>
                                 <w:b/>
-                                <w:color w:val="FF0000"/>
+                                <w:color w:val="0000FF"/>
                                 <w:sz w:val="24"/>
                               </w:rPr>
-                              <w:t xml:space="preserve"> Edit</w:t>
+                              <w:t>to  Edit</w:t>
                             </w:r>
-                            <w:proofErr w:type="gramEnd"/>
                           </w:p>
                         </w:txbxContent>
                       </v:textbox>
@@ -737,18 +711,18 @@
               <mc:AlternateContent>
                 <mc:Choice Requires="wps">
                   <w:drawing>
-                    <wp:anchor distT="0" distB="0" distL="114300" distR="114300" simplePos="0" relativeHeight="251667456" behindDoc="0" locked="0" layoutInCell="1" allowOverlap="1" wp14:anchorId="0F76047B" wp14:editId="3D968B5F">
+                    <wp:anchor distT="0" distB="0" distL="114300" distR="114300" simplePos="0" relativeHeight="251673600" behindDoc="0" locked="0" layoutInCell="1" allowOverlap="1" wp14:anchorId="1D24434A" wp14:editId="13361DD7">
                       <wp:simplePos x="0" y="0"/>
                       <wp:positionH relativeFrom="column">
-                        <wp:posOffset>156210</wp:posOffset>
+                        <wp:posOffset>643255</wp:posOffset>
                       </wp:positionH>
                       <wp:positionV relativeFrom="paragraph">
-                        <wp:posOffset>2022475</wp:posOffset>
+                        <wp:posOffset>1285875</wp:posOffset>
                       </wp:positionV>
-                      <wp:extent cx="1114425" cy="1403985"/>
-                      <wp:effectExtent l="0" t="0" r="0" b="4445"/>
+                      <wp:extent cx="509905" cy="1403985"/>
+                      <wp:effectExtent l="0" t="0" r="0" b="0"/>
                       <wp:wrapNone/>
-                      <wp:docPr id="8" name="Text Box 2"/>
+                      <wp:docPr id="2" name="Text Box 2"/>
                       <wp:cNvGraphicFramePr>
                         <a:graphicFrameLocks xmlns:a="http://schemas.openxmlformats.org/drawingml/2006/main"/>
                       </wp:cNvGraphicFramePr>
@@ -761,183 +735,7 @@
                             <wps:spPr bwMode="auto">
                               <a:xfrm>
                                 <a:off x="0" y="0"/>
-                                <a:ext cx="1114425" cy="1403985"/>
-                              </a:xfrm>
-                              <a:prstGeom prst="rect">
-                                <a:avLst/>
-                              </a:prstGeom>
-                              <a:noFill/>
-                              <a:ln w="9525">
-                                <a:noFill/>
-                                <a:miter lim="800000"/>
-                                <a:headEnd/>
-                                <a:tailEnd/>
-                              </a:ln>
-                            </wps:spPr>
-                            <wps:txbx>
-                              <w:txbxContent>
-                                <w:p>
-                                  <w:pPr>
-                                    <w:rPr>
-                                      <w:rFonts w:ascii="Times New Roman" w:hAnsi="Times New Roman" w:cs="Times New Roman"/>
-                                      <w:b/>
-                                      <w:color w:val="000000" w:themeColor="text1"/>
-                                      <w:sz w:val="24"/>
-                                    </w:rPr>
-                                  </w:pPr>
-                                  <w:r>
-                                    <w:rPr>
-                                      <w:rFonts w:ascii="Times New Roman" w:hAnsi="Times New Roman" w:cs="Times New Roman"/>
-                                      <w:b/>
-                                      <w:color w:val="000000" w:themeColor="text1"/>
-                                      <w:sz w:val="24"/>
-                                    </w:rPr>
-                                    <w:t xml:space="preserve">Deny </w:t>
-                                  </w:r>
-                                  <w:proofErr w:type="gramStart"/>
-                                  <w:r>
-                                    <w:rPr>
-                                      <w:rFonts w:ascii="Times New Roman" w:hAnsi="Times New Roman" w:cs="Times New Roman"/>
-                                      <w:b/>
-                                      <w:color w:val="000000" w:themeColor="text1"/>
-                                      <w:sz w:val="24"/>
-                                    </w:rPr>
-                                    <w:t>to e</w:t>
-                                  </w:r>
-                                  <w:r>
-                                    <w:rPr>
-                                      <w:rFonts w:ascii="Times New Roman" w:hAnsi="Times New Roman" w:cs="Times New Roman"/>
-                                      <w:b/>
-                                      <w:color w:val="000000" w:themeColor="text1"/>
-                                      <w:sz w:val="24"/>
-                                    </w:rPr>
-                                    <w:t>dit</w:t>
-                                  </w:r>
-                                  <w:proofErr w:type="gramEnd"/>
-                                </w:p>
-                                <w:p>
-                                  <w:pPr>
-                                    <w:rPr>
-                                      <w:rFonts w:ascii="Times New Roman" w:hAnsi="Times New Roman" w:cs="Times New Roman"/>
-                                      <w:b/>
-                                      <w:color w:val="000000" w:themeColor="text1"/>
-                                      <w:sz w:val="24"/>
-                                    </w:rPr>
-                                  </w:pPr>
-                                </w:p>
-                              </w:txbxContent>
-                            </wps:txbx>
-                            <wps:bodyPr rot="0" vert="horz" wrap="square" lIns="91440" tIns="45720" rIns="91440" bIns="45720" anchor="t" anchorCtr="0">
-                              <a:spAutoFit/>
-                            </wps:bodyPr>
-                          </wps:wsp>
-                        </a:graphicData>
-                      </a:graphic>
-                      <wp14:sizeRelH relativeFrom="margin">
-                        <wp14:pctWidth>0</wp14:pctWidth>
-                      </wp14:sizeRelH>
-                      <wp14:sizeRelV relativeFrom="margin">
-                        <wp14:pctHeight>20000</wp14:pctHeight>
-                      </wp14:sizeRelV>
-                    </wp:anchor>
-                  </w:drawing>
-                </mc:Choice>
-                <mc:Fallback>
-                  <w:pict>
-                    <v:shape id="_x0000_s1030" type="#_x0000_t202" style="position:absolute;left:0;text-align:left;margin-left:12.3pt;margin-top:159.25pt;width:87.75pt;height:110.55pt;z-index:251667456;visibility:visible;mso-wrap-style:square;mso-width-percent:0;mso-height-percent:200;mso-wrap-distance-left:9pt;mso-wrap-distance-top:0;mso-wrap-distance-right:9pt;mso-wrap-distance-bottom:0;mso-position-horizontal:absolute;mso-position-horizontal-relative:text;mso-position-vertical:absolute;mso-position-vertical-relative:text;mso-width-percent:0;mso-height-percent:200;mso-width-relative:margin;mso-height-relative:margin;v-text-anchor:top" o:gfxdata="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" filled="f" stroked="f">
-                      <v:textbox style="mso-fit-shape-to-text:t">
-                        <w:txbxContent>
-                          <w:p>
-                            <w:pPr>
-                              <w:rPr>
-                                <w:rFonts w:ascii="Times New Roman" w:hAnsi="Times New Roman" w:cs="Times New Roman"/>
-                                <w:b/>
-                                <w:color w:val="000000" w:themeColor="text1"/>
-                                <w:sz w:val="24"/>
-                              </w:rPr>
-                            </w:pPr>
-                            <w:r>
-                              <w:rPr>
-                                <w:rFonts w:ascii="Times New Roman" w:hAnsi="Times New Roman" w:cs="Times New Roman"/>
-                                <w:b/>
-                                <w:color w:val="000000" w:themeColor="text1"/>
-                                <w:sz w:val="24"/>
-                              </w:rPr>
-                              <w:t xml:space="preserve">Deny </w:t>
-                            </w:r>
-                            <w:proofErr w:type="gramStart"/>
-                            <w:r>
-                              <w:rPr>
-                                <w:rFonts w:ascii="Times New Roman" w:hAnsi="Times New Roman" w:cs="Times New Roman"/>
-                                <w:b/>
-                                <w:color w:val="000000" w:themeColor="text1"/>
-                                <w:sz w:val="24"/>
-                              </w:rPr>
-                              <w:t>to e</w:t>
-                            </w:r>
-                            <w:r>
-                              <w:rPr>
-                                <w:rFonts w:ascii="Times New Roman" w:hAnsi="Times New Roman" w:cs="Times New Roman"/>
-                                <w:b/>
-                                <w:color w:val="000000" w:themeColor="text1"/>
-                                <w:sz w:val="24"/>
-                              </w:rPr>
-                              <w:t>dit</w:t>
-                            </w:r>
-                            <w:proofErr w:type="gramEnd"/>
-                          </w:p>
-                          <w:p>
-                            <w:pPr>
-                              <w:rPr>
-                                <w:rFonts w:ascii="Times New Roman" w:hAnsi="Times New Roman" w:cs="Times New Roman"/>
-                                <w:b/>
-                                <w:color w:val="000000" w:themeColor="text1"/>
-                                <w:sz w:val="24"/>
-                              </w:rPr>
-                            </w:pPr>
-                          </w:p>
-                        </w:txbxContent>
-                      </v:textbox>
-                    </v:shape>
-                  </w:pict>
-                </mc:Fallback>
-              </mc:AlternateContent>
-            </w:r>
-            <w:r>
-              <w:rPr>
-                <w:rFonts w:ascii="Times New Roman" w:hAnsi="Times New Roman" w:cs="Times New Roman"/>
-                <w:noProof/>
-                <w:sz w:val="26"/>
-                <w:szCs w:val="26"/>
-              </w:rPr>
-              <mc:AlternateContent>
-                <mc:Choice Requires="wps">
-                  <w:drawing>
-                    <wp:anchor distT="0" distB="0" distL="114300" distR="114300" simplePos="0" relativeHeight="251661312" behindDoc="0" locked="0" layoutInCell="1" allowOverlap="1" wp14:anchorId="536D8730" wp14:editId="2BE827D0">
-                      <wp:simplePos x="0" y="0"/>
-                      <wp:positionH relativeFrom="column">
-                        <wp:posOffset>638810</wp:posOffset>
-                      </wp:positionH>
-                      <wp:positionV relativeFrom="paragraph">
-                        <wp:posOffset>1285875</wp:posOffset>
-                      </wp:positionV>
-                      <wp:extent cx="561975" cy="1403985"/>
-                      <wp:effectExtent l="0" t="0" r="0" b="0"/>
-                      <wp:wrapNone/>
-                      <wp:docPr id="5" name="Text Box 2"/>
-                      <wp:cNvGraphicFramePr>
-                        <a:graphicFrameLocks xmlns:a="http://schemas.openxmlformats.org/drawingml/2006/main"/>
-                      </wp:cNvGraphicFramePr>
-                      <a:graphic xmlns:a="http://schemas.openxmlformats.org/drawingml/2006/main">
-                        <a:graphicData uri="http://schemas.microsoft.com/office/word/2010/wordprocessingShape">
-                          <wps:wsp>
-                            <wps:cNvSpPr txBox="1">
-                              <a:spLocks noChangeArrowheads="1"/>
-                            </wps:cNvSpPr>
-                            <wps:spPr bwMode="auto">
-                              <a:xfrm>
-                                <a:off x="0" y="0"/>
-                                <a:ext cx="561975" cy="1403985"/>
+                                <a:ext cx="509905" cy="1403985"/>
                               </a:xfrm>
                               <a:prstGeom prst="rect">
                                 <a:avLst/>
@@ -988,7 +786,7 @@
                 </mc:Choice>
                 <mc:Fallback>
                   <w:pict>
-                    <v:shape id="_x0000_s1031" type="#_x0000_t202" style="position:absolute;left:0;text-align:left;margin-left:50.3pt;margin-top:101.25pt;width:44.25pt;height:110.55pt;z-index:251661312;visibility:visible;mso-wrap-style:square;mso-width-percent:0;mso-height-percent:200;mso-wrap-distance-left:9pt;mso-wrap-distance-top:0;mso-wrap-distance-right:9pt;mso-wrap-distance-bottom:0;mso-position-horizontal:absolute;mso-position-horizontal-relative:text;mso-position-vertical:absolute;mso-position-vertical-relative:text;mso-width-percent:0;mso-height-percent:200;mso-width-relative:margin;mso-height-relative:margin;v-text-anchor:top" o:gfxdata="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" filled="f" stroked="f">
+                    <v:shape id="_x0000_s1030" type="#_x0000_t202" style="position:absolute;left:0;text-align:left;margin-left:50.65pt;margin-top:101.25pt;width:40.15pt;height:110.55pt;z-index:251673600;visibility:visible;mso-wrap-style:square;mso-width-percent:0;mso-height-percent:200;mso-wrap-distance-left:9pt;mso-wrap-distance-top:0;mso-wrap-distance-right:9pt;mso-wrap-distance-bottom:0;mso-position-horizontal:absolute;mso-position-horizontal-relative:text;mso-position-vertical:absolute;mso-position-vertical-relative:text;mso-width-percent:0;mso-height-percent:200;mso-width-relative:margin;mso-height-relative:margin;v-text-anchor:top" o:gfxdata="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" filled="f" stroked="f">
                       <v:textbox style="mso-fit-shape-to-text:t">
                         <w:txbxContent>
                           <w:p>
@@ -1015,7 +813,144 @@
                 </mc:Fallback>
               </mc:AlternateContent>
             </w:r>
-            <w:bookmarkStart w:id="0" w:name="_GoBack"/>
+            <w:r>
+              <w:rPr>
+                <w:rFonts w:ascii="Times New Roman" w:hAnsi="Times New Roman" w:cs="Times New Roman"/>
+                <w:noProof/>
+                <w:sz w:val="26"/>
+                <w:szCs w:val="26"/>
+              </w:rPr>
+              <mc:AlternateContent>
+                <mc:Choice Requires="wps">
+                  <w:drawing>
+                    <wp:anchor distT="0" distB="0" distL="114300" distR="114300" simplePos="0" relativeHeight="251675648" behindDoc="0" locked="0" layoutInCell="1" allowOverlap="1" wp14:anchorId="0DF4B442" wp14:editId="7FB3F65B">
+                      <wp:simplePos x="0" y="0"/>
+                      <wp:positionH relativeFrom="column">
+                        <wp:posOffset>-92710</wp:posOffset>
+                      </wp:positionH>
+                      <wp:positionV relativeFrom="paragraph">
+                        <wp:posOffset>1698625</wp:posOffset>
+                      </wp:positionV>
+                      <wp:extent cx="1358900" cy="552450"/>
+                      <wp:effectExtent l="0" t="0" r="0" b="0"/>
+                      <wp:wrapNone/>
+                      <wp:docPr id="10" name="Text Box 2"/>
+                      <wp:cNvGraphicFramePr>
+                        <a:graphicFrameLocks xmlns:a="http://schemas.openxmlformats.org/drawingml/2006/main"/>
+                      </wp:cNvGraphicFramePr>
+                      <a:graphic xmlns:a="http://schemas.openxmlformats.org/drawingml/2006/main">
+                        <a:graphicData uri="http://schemas.microsoft.com/office/word/2010/wordprocessingShape">
+                          <wps:wsp>
+                            <wps:cNvSpPr txBox="1">
+                              <a:spLocks noChangeArrowheads="1"/>
+                            </wps:cNvSpPr>
+                            <wps:spPr bwMode="auto">
+                              <a:xfrm>
+                                <a:off x="0" y="0"/>
+                                <a:ext cx="1358900" cy="552450"/>
+                              </a:xfrm>
+                              <a:prstGeom prst="rect">
+                                <a:avLst/>
+                              </a:prstGeom>
+                              <a:noFill/>
+                              <a:ln w="9525">
+                                <a:noFill/>
+                                <a:miter lim="800000"/>
+                                <a:headEnd/>
+                                <a:tailEnd/>
+                              </a:ln>
+                            </wps:spPr>
+                            <wps:txbx>
+                              <w:txbxContent>
+                                <w:p>
+                                  <w:pPr>
+                                    <w:rPr>
+                                      <w:rFonts w:ascii="Times New Roman" w:hAnsi="Times New Roman" w:cs="Times New Roman"/>
+                                      <w:b/>
+                                      <w:color w:val="000000" w:themeColor="text1"/>
+                                      <w:sz w:val="24"/>
+                                    </w:rPr>
+                                  </w:pPr>
+                                  <w:r>
+                                    <w:rPr>
+                                      <w:rFonts w:ascii="Times New Roman" w:hAnsi="Times New Roman" w:cs="Times New Roman"/>
+                                      <w:b/>
+                                      <w:color w:val="000000" w:themeColor="text1"/>
+                                      <w:sz w:val="24"/>
+                                      <w:highlight w:val="red"/>
+                                    </w:rPr>
+                                    <w:t>DENY TO EDIT</w:t>
+                                  </w:r>
+                                </w:p>
+                                <w:p>
+                                  <w:pPr>
+                                    <w:rPr>
+                                      <w:rFonts w:ascii="Times New Roman" w:hAnsi="Times New Roman" w:cs="Times New Roman"/>
+                                      <w:b/>
+                                      <w:color w:val="000000" w:themeColor="text1"/>
+                                      <w:sz w:val="24"/>
+                                    </w:rPr>
+                                  </w:pPr>
+                                </w:p>
+                              </w:txbxContent>
+                            </wps:txbx>
+                            <wps:bodyPr rot="0" vert="horz" wrap="square" lIns="91440" tIns="45720" rIns="91440" bIns="45720" anchor="t" anchorCtr="0">
+                              <a:noAutofit/>
+                            </wps:bodyPr>
+                          </wps:wsp>
+                        </a:graphicData>
+                      </a:graphic>
+                      <wp14:sizeRelH relativeFrom="margin">
+                        <wp14:pctWidth>0</wp14:pctWidth>
+                      </wp14:sizeRelH>
+                      <wp14:sizeRelV relativeFrom="margin">
+                        <wp14:pctHeight>0</wp14:pctHeight>
+                      </wp14:sizeRelV>
+                    </wp:anchor>
+                  </w:drawing>
+                </mc:Choice>
+                <mc:Fallback>
+                  <w:pict>
+                    <v:shape id="_x0000_s1031" type="#_x0000_t202" style="position:absolute;left:0;text-align:left;margin-left:-7.3pt;margin-top:133.75pt;width:107pt;height:43.5pt;z-index:251675648;visibility:visible;mso-wrap-style:square;mso-width-percent:0;mso-height-percent:0;mso-wrap-distance-left:9pt;mso-wrap-distance-top:0;mso-wrap-distance-right:9pt;mso-wrap-distance-bottom:0;mso-position-horizontal:absolute;mso-position-horizontal-relative:text;mso-position-vertical:absolute;mso-position-vertical-relative:text;mso-width-percent:0;mso-height-percent:0;mso-width-relative:margin;mso-height-relative:margin;v-text-anchor:top" o:gfxdata="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" filled="f" stroked="f">
+                      <v:textbox>
+                        <w:txbxContent>
+                          <w:p>
+                            <w:pPr>
+                              <w:rPr>
+                                <w:rFonts w:ascii="Times New Roman" w:hAnsi="Times New Roman" w:cs="Times New Roman"/>
+                                <w:b/>
+                                <w:color w:val="000000" w:themeColor="text1"/>
+                                <w:sz w:val="24"/>
+                              </w:rPr>
+                            </w:pPr>
+                            <w:r>
+                              <w:rPr>
+                                <w:rFonts w:ascii="Times New Roman" w:hAnsi="Times New Roman" w:cs="Times New Roman"/>
+                                <w:b/>
+                                <w:color w:val="000000" w:themeColor="text1"/>
+                                <w:sz w:val="24"/>
+                                <w:highlight w:val="red"/>
+                              </w:rPr>
+                              <w:t>DENY TO EDIT</w:t>
+                            </w:r>
+                          </w:p>
+                          <w:p>
+                            <w:pPr>
+                              <w:rPr>
+                                <w:rFonts w:ascii="Times New Roman" w:hAnsi="Times New Roman" w:cs="Times New Roman"/>
+                                <w:b/>
+                                <w:color w:val="000000" w:themeColor="text1"/>
+                                <w:sz w:val="24"/>
+                              </w:rPr>
+                            </w:pPr>
+                          </w:p>
+                        </w:txbxContent>
+                      </v:textbox>
+                    </v:shape>
+                  </w:pict>
+                </mc:Fallback>
+              </mc:AlternateContent>
+            </w:r>
             <w:r>
               <w:rPr>
                 <w:rFonts w:ascii="Times New Roman" w:hAnsi="Times New Roman" w:cs="Times New Roman"/>
@@ -1048,7 +983,6 @@
                 </v:shape>
               </w:pict>
             </w:r>
-            <w:bookmarkEnd w:id="0"/>
           </w:p>
           <w:p>
             <w:pPr>
@@ -1067,25 +1001,7 @@
                 <w:sz w:val="26"/>
                 <w:szCs w:val="26"/>
               </w:rPr>
-              <w:t xml:space="preserve">P. </w:t>
-            </w:r>
-            <w:r>
-              <w:rPr>
-                <w:rFonts w:ascii="Times New Roman" w:hAnsi="Times New Roman" w:cs="Times New Roman"/>
-                <w:b/>
-                <w:sz w:val="26"/>
-                <w:szCs w:val="26"/>
-              </w:rPr>
-              <w:t>1.</w:t>
-            </w:r>
-            <w:r>
-              <w:rPr>
-                <w:rFonts w:ascii="Times New Roman" w:hAnsi="Times New Roman" w:cs="Times New Roman"/>
-                <w:b/>
-                <w:sz w:val="26"/>
-                <w:szCs w:val="26"/>
-              </w:rPr>
-              <w:t>2</w:t>
+              <w:t>P. 1.2</w:t>
             </w:r>
           </w:p>
         </w:tc>
@@ -1101,16 +1017,17 @@
     <w:tbl>
       <w:tblPr>
         <w:tblStyle w:val="TableGrid"/>
-        <w:tblW w:w="12240" w:type="dxa"/>
+        <w:tblW w:w="13479" w:type="dxa"/>
         <w:tblInd w:w="-1332" w:type="dxa"/>
         <w:tblBorders>
           <w:insideH w:val="none" w:sz="0" w:space="0" w:color="auto"/>
         </w:tblBorders>
+        <w:tblLayout w:type="fixed"/>
         <w:tblLook w:val="04A0" w:firstRow="1" w:lastRow="0" w:firstColumn="1" w:lastColumn="0" w:noHBand="0" w:noVBand="1"/>
       </w:tblPr>
       <w:tblGrid>
-        <w:gridCol w:w="5456"/>
-        <w:gridCol w:w="8024"/>
+        <w:gridCol w:w="5850"/>
+        <w:gridCol w:w="7629"/>
       </w:tblGrid>
       <w:tr>
         <w:trPr>
@@ -1118,7 +1035,7 @@
         </w:trPr>
         <w:tc>
           <w:tcPr>
-            <w:tcW w:w="5159" w:type="dxa"/>
+            <w:tcW w:w="5850" w:type="dxa"/>
           </w:tcPr>
           <w:p>
             <w:pPr>
@@ -1147,7 +1064,7 @@
                 <w:szCs w:val="26"/>
               </w:rPr>
               <w:pict>
-                <v:shape id="_x0000_i1026" type="#_x0000_t75" style="width:261.95pt;height:45pt">
+                <v:shape id="_x0000_i1028" type="#_x0000_t75" style="width:261.95pt;height:45pt">
                   <v:imagedata r:id="rId8" o:title="Untitled"/>
                 </v:shape>
               </w:pict>
@@ -1156,35 +1073,6 @@
           <w:p>
             <w:pPr>
               <w:jc w:val="center"/>
-              <w:rPr>
-                <w:rFonts w:ascii="Times New Roman" w:hAnsi="Times New Roman" w:cs="Times New Roman"/>
-                <w:b/>
-                <w:sz w:val="26"/>
-                <w:szCs w:val="26"/>
-              </w:rPr>
-            </w:pPr>
-          </w:p>
-          <w:p>
-            <w:pPr>
-              <w:rPr>
-                <w:rFonts w:ascii="Times New Roman" w:hAnsi="Times New Roman" w:cs="Times New Roman"/>
-                <w:b/>
-                <w:sz w:val="26"/>
-                <w:szCs w:val="26"/>
-              </w:rPr>
-            </w:pPr>
-            <w:r>
-              <w:rPr>
-                <w:rFonts w:ascii="Times New Roman" w:hAnsi="Times New Roman" w:cs="Times New Roman"/>
-                <w:b/>
-                <w:sz w:val="26"/>
-                <w:szCs w:val="26"/>
-              </w:rPr>
-              <w:t>+  Correct the content correctly</w:t>
-            </w:r>
-          </w:p>
-          <w:p>
-            <w:pPr>
               <w:rPr>
                 <w:rFonts w:ascii="Times New Roman" w:hAnsi="Times New Roman" w:cs="Times New Roman"/>
                 <w:b/>
@@ -1210,22 +1098,70 @@
                 <w:sz w:val="26"/>
                 <w:szCs w:val="26"/>
               </w:rPr>
-              <w:t xml:space="preserve">P. </w:t>
-            </w:r>
-            <w:r>
-              <w:rPr>
-                <w:rFonts w:ascii="Times New Roman" w:hAnsi="Times New Roman" w:cs="Times New Roman"/>
-                <w:b/>
-                <w:sz w:val="26"/>
-                <w:szCs w:val="26"/>
-              </w:rPr>
-              <w:t>2.1</w:t>
-            </w:r>
+              <w:t>P. 2.1</w:t>
+            </w:r>
+          </w:p>
+          <w:p>
+            <w:pPr>
+              <w:rPr>
+                <w:rFonts w:ascii="Times New Roman" w:hAnsi="Times New Roman" w:cs="Times New Roman"/>
+                <w:b/>
+                <w:sz w:val="26"/>
+                <w:szCs w:val="26"/>
+              </w:rPr>
+            </w:pPr>
+            <w:r>
+              <w:rPr>
+                <w:rFonts w:ascii="Times New Roman" w:hAnsi="Times New Roman" w:cs="Times New Roman"/>
+                <w:b/>
+                <w:sz w:val="26"/>
+                <w:szCs w:val="26"/>
+              </w:rPr>
+              <w:t xml:space="preserve">+  </w:t>
+            </w:r>
+            <w:r>
+              <w:rPr>
+                <w:rFonts w:ascii="Times New Roman" w:hAnsi="Times New Roman" w:cs="Times New Roman"/>
+                <w:b/>
+                <w:sz w:val="26"/>
+                <w:szCs w:val="26"/>
+              </w:rPr>
+              <w:t>T</w:t>
+            </w:r>
+            <w:r>
+              <w:rPr>
+                <w:rFonts w:ascii="Times New Roman" w:hAnsi="Times New Roman" w:cs="Times New Roman"/>
+                <w:b/>
+                <w:sz w:val="26"/>
+                <w:szCs w:val="26"/>
+              </w:rPr>
+              <w:t xml:space="preserve">he content </w:t>
+            </w:r>
+            <w:r>
+              <w:rPr>
+                <w:rFonts w:ascii="Times New Roman" w:hAnsi="Times New Roman" w:cs="Times New Roman"/>
+                <w:b/>
+                <w:sz w:val="26"/>
+                <w:szCs w:val="26"/>
+              </w:rPr>
+              <w:t>correct</w:t>
+            </w:r>
+          </w:p>
+          <w:p>
+            <w:pPr>
+              <w:jc w:val="center"/>
+              <w:rPr>
+                <w:rFonts w:ascii="Times New Roman" w:hAnsi="Times New Roman" w:cs="Times New Roman"/>
+                <w:b/>
+                <w:sz w:val="26"/>
+                <w:szCs w:val="26"/>
+              </w:rPr>
+            </w:pPr>
           </w:p>
         </w:tc>
         <w:tc>
           <w:tcPr>
-            <w:tcW w:w="7081" w:type="dxa"/>
+            <w:tcW w:w="7629" w:type="dxa"/>
           </w:tcPr>
           <w:p>
             <w:pPr>
@@ -1256,7 +1192,7 @@
                 <w:szCs w:val="26"/>
               </w:rPr>
               <w:pict>
-                <v:shape id="_x0000_i1027" type="#_x0000_t75" style="width:325pt;height:44.25pt">
+                <v:shape id="_x0000_i1029" type="#_x0000_t75" style="width:302.25pt;height:44.25pt">
                   <v:imagedata r:id="rId9" o:title="Untitled"/>
                 </v:shape>
               </w:pict>
@@ -1266,46 +1202,6 @@
             <w:pPr>
               <w:ind w:right="1308"/>
               <w:jc w:val="center"/>
-              <w:rPr>
-                <w:rFonts w:ascii="Times New Roman" w:hAnsi="Times New Roman" w:cs="Times New Roman"/>
-                <w:b/>
-                <w:sz w:val="26"/>
-                <w:szCs w:val="26"/>
-              </w:rPr>
-            </w:pPr>
-          </w:p>
-          <w:p>
-            <w:pPr>
-              <w:ind w:right="1308"/>
-              <w:rPr>
-                <w:rFonts w:ascii="Times New Roman" w:hAnsi="Times New Roman" w:cs="Times New Roman"/>
-                <w:b/>
-                <w:sz w:val="26"/>
-                <w:szCs w:val="26"/>
-              </w:rPr>
-            </w:pPr>
-            <w:r>
-              <w:rPr>
-                <w:rFonts w:ascii="Times New Roman" w:hAnsi="Times New Roman" w:cs="Times New Roman"/>
-                <w:b/>
-                <w:sz w:val="26"/>
-                <w:szCs w:val="26"/>
-              </w:rPr>
-              <w:t xml:space="preserve">+  </w:t>
-            </w:r>
-            <w:r>
-              <w:rPr>
-                <w:rFonts w:ascii="Times New Roman" w:hAnsi="Times New Roman" w:cs="Times New Roman"/>
-                <w:b/>
-                <w:sz w:val="26"/>
-                <w:szCs w:val="26"/>
-              </w:rPr>
-              <w:t>Correct incorrect content</w:t>
-            </w:r>
-          </w:p>
-          <w:p>
-            <w:pPr>
-              <w:ind w:right="1308"/>
               <w:rPr>
                 <w:rFonts w:ascii="Times New Roman" w:hAnsi="Times New Roman" w:cs="Times New Roman"/>
                 <w:b/>
@@ -1320,6 +1216,7 @@
               <w:jc w:val="center"/>
               <w:rPr>
                 <w:rFonts w:ascii="Times New Roman" w:hAnsi="Times New Roman" w:cs="Times New Roman"/>
+                <w:b/>
                 <w:sz w:val="26"/>
                 <w:szCs w:val="26"/>
               </w:rPr>
@@ -1331,16 +1228,54 @@
                 <w:sz w:val="26"/>
                 <w:szCs w:val="26"/>
               </w:rPr>
-              <w:t>P. 2.</w:t>
-            </w:r>
-            <w:r>
-              <w:rPr>
-                <w:rFonts w:ascii="Times New Roman" w:hAnsi="Times New Roman" w:cs="Times New Roman"/>
-                <w:b/>
-                <w:sz w:val="26"/>
-                <w:szCs w:val="26"/>
-              </w:rPr>
-              <w:t>2</w:t>
+              <w:t>P. 2.2</w:t>
+            </w:r>
+          </w:p>
+          <w:p>
+            <w:pPr>
+              <w:ind w:right="1308"/>
+              <w:rPr>
+                <w:rFonts w:ascii="Times New Roman" w:hAnsi="Times New Roman" w:cs="Times New Roman"/>
+                <w:b/>
+                <w:sz w:val="26"/>
+                <w:szCs w:val="26"/>
+              </w:rPr>
+            </w:pPr>
+            <w:r>
+              <w:rPr>
+                <w:rFonts w:ascii="Times New Roman" w:hAnsi="Times New Roman" w:cs="Times New Roman"/>
+                <w:b/>
+                <w:sz w:val="26"/>
+                <w:szCs w:val="26"/>
+              </w:rPr>
+              <w:t xml:space="preserve">+  </w:t>
+            </w:r>
+            <w:r>
+              <w:rPr>
+                <w:rFonts w:ascii="Times New Roman" w:hAnsi="Times New Roman" w:cs="Times New Roman"/>
+                <w:b/>
+                <w:sz w:val="26"/>
+                <w:szCs w:val="26"/>
+              </w:rPr>
+              <w:t>T</w:t>
+            </w:r>
+            <w:r>
+              <w:rPr>
+                <w:rFonts w:ascii="Times New Roman" w:hAnsi="Times New Roman" w:cs="Times New Roman"/>
+                <w:b/>
+                <w:sz w:val="26"/>
+                <w:szCs w:val="26"/>
+              </w:rPr>
+              <w:t xml:space="preserve">he content </w:t>
+            </w:r>
+            <w:r>
+              <w:rPr>
+                <w:rFonts w:ascii="Times New Roman" w:hAnsi="Times New Roman" w:cs="Times New Roman"/>
+                <w:b/>
+                <w:sz w:val="26"/>
+                <w:szCs w:val="26"/>
+              </w:rPr>
+              <w:t>incorrect</w:t>
             </w:r>
           </w:p>
         </w:tc>
@@ -1356,6 +1291,427 @@
         </w:rPr>
       </w:pPr>
     </w:p>
+    <w:tbl>
+      <w:tblPr>
+        <w:tblStyle w:val="TableGrid"/>
+        <w:tblW w:w="13479" w:type="dxa"/>
+        <w:tblInd w:w="-1332" w:type="dxa"/>
+        <w:tblBorders>
+          <w:insideH w:val="none" w:sz="0" w:space="0" w:color="auto"/>
+        </w:tblBorders>
+        <w:tblLayout w:type="fixed"/>
+        <w:tblLook w:val="04A0" w:firstRow="1" w:lastRow="0" w:firstColumn="1" w:lastColumn="0" w:noHBand="0" w:noVBand="1"/>
+      </w:tblPr>
+      <w:tblGrid>
+        <w:gridCol w:w="5850"/>
+        <w:gridCol w:w="7629"/>
+      </w:tblGrid>
+      <w:tr>
+        <w:trPr>
+          <w:trHeight w:val="2348"/>
+        </w:trPr>
+        <w:tc>
+          <w:tcPr>
+            <w:tcW w:w="5850" w:type="dxa"/>
+          </w:tcPr>
+          <w:p>
+            <w:pPr>
+              <w:rPr>
+                <w:rFonts w:ascii="Times New Roman" w:hAnsi="Times New Roman" w:cs="Times New Roman"/>
+                <w:sz w:val="26"/>
+                <w:szCs w:val="26"/>
+              </w:rPr>
+            </w:pPr>
+          </w:p>
+          <w:p>
+            <w:pPr>
+              <w:jc w:val="center"/>
+              <w:rPr>
+                <w:rFonts w:ascii="Times New Roman" w:hAnsi="Times New Roman" w:cs="Times New Roman"/>
+                <w:b/>
+                <w:sz w:val="26"/>
+                <w:szCs w:val="26"/>
+              </w:rPr>
+            </w:pPr>
+            <w:r>
+              <w:rPr>
+                <w:rFonts w:ascii="Times New Roman" w:hAnsi="Times New Roman" w:cs="Times New Roman"/>
+                <w:b/>
+                <w:noProof/>
+                <w:sz w:val="26"/>
+                <w:szCs w:val="26"/>
+              </w:rPr>
+              <w:pict>
+                <v:shape id="_x0000_i1026" type="#_x0000_t75" style="width:281.65pt;height:93.05pt">
+                  <v:imagedata r:id="rId10" o:title="Untitled"/>
+                </v:shape>
+              </w:pict>
+            </w:r>
+          </w:p>
+          <w:p>
+            <w:pPr>
+              <w:jc w:val="center"/>
+              <w:rPr>
+                <w:rFonts w:ascii="Times New Roman" w:hAnsi="Times New Roman" w:cs="Times New Roman"/>
+                <w:b/>
+                <w:sz w:val="26"/>
+                <w:szCs w:val="26"/>
+              </w:rPr>
+            </w:pPr>
+            <w:r>
+              <w:rPr>
+                <w:rFonts w:ascii="Times New Roman" w:hAnsi="Times New Roman" w:cs="Times New Roman"/>
+                <w:b/>
+                <w:sz w:val="26"/>
+                <w:szCs w:val="26"/>
+              </w:rPr>
+              <w:t>P. 3.1</w:t>
+            </w:r>
+          </w:p>
+          <w:p>
+            <w:pPr>
+              <w:rPr>
+                <w:rFonts w:ascii="Times New Roman" w:hAnsi="Times New Roman" w:cs="Times New Roman"/>
+                <w:b/>
+                <w:sz w:val="26"/>
+                <w:szCs w:val="26"/>
+              </w:rPr>
+            </w:pPr>
+            <w:r>
+              <w:rPr>
+                <w:rFonts w:ascii="Times New Roman" w:hAnsi="Times New Roman" w:cs="Times New Roman"/>
+                <w:b/>
+                <w:sz w:val="26"/>
+                <w:szCs w:val="26"/>
+              </w:rPr>
+              <w:t xml:space="preserve">+  </w:t>
+            </w:r>
+            <w:r>
+              <w:rPr>
+                <w:rFonts w:ascii="Times New Roman" w:hAnsi="Times New Roman" w:cs="Times New Roman"/>
+                <w:b/>
+                <w:sz w:val="26"/>
+                <w:szCs w:val="26"/>
+              </w:rPr>
+              <w:t>Set the correct character</w:t>
+            </w:r>
+          </w:p>
+          <w:p>
+            <w:pPr>
+              <w:rPr>
+                <w:rFonts w:ascii="Times New Roman" w:hAnsi="Times New Roman" w:cs="Times New Roman"/>
+                <w:b/>
+                <w:sz w:val="26"/>
+                <w:szCs w:val="26"/>
+              </w:rPr>
+            </w:pPr>
+            <w:r>
+              <w:rPr>
+                <w:rFonts w:ascii="Times New Roman" w:hAnsi="Times New Roman" w:cs="Times New Roman"/>
+                <w:b/>
+                <w:sz w:val="26"/>
+                <w:szCs w:val="26"/>
+              </w:rPr>
+              <w:t>+  Note line 6,7,13,14</w:t>
+            </w:r>
+            <w:r>
+              <w:rPr>
+                <w:rFonts w:ascii="Times New Roman" w:hAnsi="Times New Roman" w:cs="Times New Roman"/>
+                <w:b/>
+                <w:sz w:val="26"/>
+                <w:szCs w:val="26"/>
+              </w:rPr>
+              <w:t xml:space="preserve"> </w:t>
+            </w:r>
+            <w:r>
+              <w:rPr>
+                <w:rFonts w:ascii="Times New Roman" w:hAnsi="Times New Roman" w:cs="Times New Roman"/>
+                <w:b/>
+                <w:sz w:val="26"/>
+                <w:szCs w:val="26"/>
+              </w:rPr>
+              <w:t>correct</w:t>
+            </w:r>
+          </w:p>
+          <w:p>
+            <w:pPr>
+              <w:rPr>
+                <w:rFonts w:ascii="Times New Roman" w:hAnsi="Times New Roman" w:cs="Times New Roman"/>
+                <w:b/>
+                <w:sz w:val="26"/>
+                <w:szCs w:val="26"/>
+              </w:rPr>
+            </w:pPr>
+          </w:p>
+        </w:tc>
+        <w:tc>
+          <w:tcPr>
+            <w:tcW w:w="7629" w:type="dxa"/>
+          </w:tcPr>
+          <w:p>
+            <w:pPr>
+              <w:ind w:right="1308"/>
+              <w:jc w:val="center"/>
+              <w:rPr>
+                <w:rFonts w:ascii="Times New Roman" w:hAnsi="Times New Roman" w:cs="Times New Roman"/>
+                <w:noProof/>
+                <w:sz w:val="26"/>
+                <w:szCs w:val="26"/>
+              </w:rPr>
+            </w:pPr>
+          </w:p>
+          <w:p>
+            <w:pPr>
+              <w:ind w:right="1308"/>
+              <w:jc w:val="center"/>
+              <w:rPr>
+                <w:rFonts w:ascii="Times New Roman" w:hAnsi="Times New Roman" w:cs="Times New Roman"/>
+                <w:sz w:val="26"/>
+                <w:szCs w:val="26"/>
+              </w:rPr>
+            </w:pPr>
+            <w:r>
+              <w:rPr>
+                <w:rFonts w:ascii="Times New Roman" w:hAnsi="Times New Roman" w:cs="Times New Roman"/>
+                <w:sz w:val="26"/>
+                <w:szCs w:val="26"/>
+              </w:rPr>
+              <w:pict>
+                <v:shape id="_x0000_i1027" type="#_x0000_t75" style="width:268.1pt;height:93.75pt">
+                  <v:imagedata r:id="rId11" o:title="Untitled"/>
+                </v:shape>
+              </w:pict>
+            </w:r>
+          </w:p>
+          <w:p>
+            <w:pPr>
+              <w:ind w:right="1308"/>
+              <w:jc w:val="center"/>
+              <w:rPr>
+                <w:rFonts w:ascii="Times New Roman" w:hAnsi="Times New Roman" w:cs="Times New Roman"/>
+                <w:b/>
+                <w:sz w:val="26"/>
+                <w:szCs w:val="26"/>
+              </w:rPr>
+            </w:pPr>
+            <w:r>
+              <w:rPr>
+                <w:rFonts w:ascii="Times New Roman" w:hAnsi="Times New Roman" w:cs="Times New Roman"/>
+                <w:b/>
+                <w:sz w:val="26"/>
+                <w:szCs w:val="26"/>
+              </w:rPr>
+              <w:t xml:space="preserve">P. </w:t>
+            </w:r>
+            <w:r>
+              <w:rPr>
+                <w:rFonts w:ascii="Times New Roman" w:hAnsi="Times New Roman" w:cs="Times New Roman"/>
+                <w:b/>
+                <w:sz w:val="26"/>
+                <w:szCs w:val="26"/>
+              </w:rPr>
+              <w:t>3</w:t>
+            </w:r>
+            <w:r>
+              <w:rPr>
+                <w:rFonts w:ascii="Times New Roman" w:hAnsi="Times New Roman" w:cs="Times New Roman"/>
+                <w:b/>
+                <w:sz w:val="26"/>
+                <w:szCs w:val="26"/>
+              </w:rPr>
+              <w:t>.2</w:t>
+            </w:r>
+          </w:p>
+          <w:p>
+            <w:pPr>
+              <w:ind w:right="1308"/>
+              <w:rPr>
+                <w:rFonts w:ascii="Times New Roman" w:hAnsi="Times New Roman" w:cs="Times New Roman"/>
+                <w:b/>
+                <w:sz w:val="26"/>
+                <w:szCs w:val="26"/>
+              </w:rPr>
+            </w:pPr>
+            <w:r>
+              <w:rPr>
+                <w:rFonts w:ascii="Times New Roman" w:hAnsi="Times New Roman" w:cs="Times New Roman"/>
+                <w:b/>
+                <w:sz w:val="26"/>
+                <w:szCs w:val="26"/>
+              </w:rPr>
+              <w:t xml:space="preserve">+  </w:t>
+            </w:r>
+            <w:r>
+              <w:rPr>
+                <w:rFonts w:ascii="Times New Roman" w:hAnsi="Times New Roman" w:cs="Times New Roman"/>
+                <w:b/>
+                <w:sz w:val="26"/>
+                <w:szCs w:val="26"/>
+              </w:rPr>
+              <w:t xml:space="preserve">Set the </w:t>
+            </w:r>
+            <w:r>
+              <w:rPr>
+                <w:rFonts w:ascii="Times New Roman" w:hAnsi="Times New Roman" w:cs="Times New Roman"/>
+                <w:b/>
+                <w:sz w:val="26"/>
+                <w:szCs w:val="26"/>
+              </w:rPr>
+              <w:t>in</w:t>
+            </w:r>
+            <w:r>
+              <w:rPr>
+                <w:rFonts w:ascii="Times New Roman" w:hAnsi="Times New Roman" w:cs="Times New Roman"/>
+                <w:b/>
+                <w:sz w:val="26"/>
+                <w:szCs w:val="26"/>
+              </w:rPr>
+              <w:t>correct character</w:t>
+            </w:r>
+          </w:p>
+          <w:p>
+            <w:pPr>
+              <w:ind w:right="1308"/>
+              <w:rPr>
+                <w:rFonts w:ascii="Times New Roman" w:hAnsi="Times New Roman" w:cs="Times New Roman"/>
+                <w:b/>
+                <w:sz w:val="26"/>
+                <w:szCs w:val="26"/>
+              </w:rPr>
+            </w:pPr>
+            <w:r>
+              <w:rPr>
+                <w:rFonts w:ascii="Times New Roman" w:hAnsi="Times New Roman" w:cs="Times New Roman"/>
+                <w:b/>
+                <w:sz w:val="26"/>
+                <w:szCs w:val="26"/>
+              </w:rPr>
+              <w:t xml:space="preserve">+  </w:t>
+            </w:r>
+            <w:r>
+              <w:rPr>
+                <w:rFonts w:ascii="Times New Roman" w:hAnsi="Times New Roman" w:cs="Times New Roman"/>
+                <w:b/>
+                <w:sz w:val="26"/>
+                <w:szCs w:val="26"/>
+              </w:rPr>
+              <w:t xml:space="preserve">Note line 6, </w:t>
+            </w:r>
+            <w:r>
+              <w:rPr>
+                <w:rFonts w:ascii="Times New Roman" w:hAnsi="Times New Roman" w:cs="Times New Roman"/>
+                <w:b/>
+                <w:sz w:val="26"/>
+                <w:szCs w:val="26"/>
+              </w:rPr>
+              <w:t>13,</w:t>
+            </w:r>
+            <w:r>
+              <w:rPr>
+                <w:rFonts w:ascii="Times New Roman" w:hAnsi="Times New Roman" w:cs="Times New Roman"/>
+                <w:b/>
+                <w:sz w:val="26"/>
+                <w:szCs w:val="26"/>
+              </w:rPr>
+              <w:t xml:space="preserve"> </w:t>
+            </w:r>
+            <w:r>
+              <w:rPr>
+                <w:rFonts w:ascii="Times New Roman" w:hAnsi="Times New Roman" w:cs="Times New Roman"/>
+                <w:b/>
+                <w:sz w:val="26"/>
+                <w:szCs w:val="26"/>
+              </w:rPr>
+              <w:t xml:space="preserve">14 </w:t>
+            </w:r>
+            <w:r>
+              <w:rPr>
+                <w:rFonts w:ascii="Times New Roman" w:hAnsi="Times New Roman" w:cs="Times New Roman"/>
+                <w:b/>
+                <w:sz w:val="26"/>
+                <w:szCs w:val="26"/>
+              </w:rPr>
+              <w:t>in</w:t>
+            </w:r>
+            <w:r>
+              <w:rPr>
+                <w:rFonts w:ascii="Times New Roman" w:hAnsi="Times New Roman" w:cs="Times New Roman"/>
+                <w:b/>
+                <w:sz w:val="26"/>
+                <w:szCs w:val="26"/>
+              </w:rPr>
+              <w:t>correct</w:t>
+            </w:r>
+            <w:r>
+              <w:rPr>
+                <w:rFonts w:ascii="Times New Roman" w:hAnsi="Times New Roman" w:cs="Times New Roman"/>
+                <w:b/>
+                <w:sz w:val="26"/>
+                <w:szCs w:val="26"/>
+              </w:rPr>
+              <w:t xml:space="preserve"> (If true, delete the character </w:t>
+            </w:r>
+            <w:r>
+              <w:rPr>
+                <w:rFonts w:ascii="Times New Roman" w:hAnsi="Times New Roman" w:cs="Times New Roman"/>
+                <w:b/>
+                <w:sz w:val="26"/>
+                <w:szCs w:val="26"/>
+                <w:highlight w:val="red"/>
+              </w:rPr>
+              <w:t>,</w:t>
+            </w:r>
+            <w:r>
+              <w:rPr>
+                <w:rFonts w:ascii="Times New Roman" w:hAnsi="Times New Roman" w:cs="Times New Roman"/>
+                <w:b/>
+                <w:sz w:val="26"/>
+                <w:szCs w:val="26"/>
+              </w:rPr>
+              <w:t xml:space="preserve"> </w:t>
+            </w:r>
+            <w:r>
+              <w:rPr>
+                <w:rFonts w:ascii="Times New Roman" w:hAnsi="Times New Roman" w:cs="Times New Roman"/>
+                <w:b/>
+                <w:sz w:val="26"/>
+                <w:szCs w:val="26"/>
+              </w:rPr>
+              <w:t>at the end of each line</w:t>
+            </w:r>
+            <w:r>
+              <w:rPr>
+                <w:rFonts w:ascii="Times New Roman" w:hAnsi="Times New Roman" w:cs="Times New Roman"/>
+                <w:b/>
+                <w:sz w:val="26"/>
+                <w:szCs w:val="26"/>
+              </w:rPr>
+              <w:t>)</w:t>
+            </w:r>
+          </w:p>
+          <w:p>
+            <w:pPr>
+              <w:ind w:right="1308"/>
+              <w:rPr>
+                <w:rFonts w:ascii="Times New Roman" w:hAnsi="Times New Roman" w:cs="Times New Roman"/>
+                <w:b/>
+                <w:sz w:val="26"/>
+                <w:szCs w:val="26"/>
+              </w:rPr>
+            </w:pPr>
+            <w:r>
+              <w:rPr>
+                <w:rFonts w:ascii="Times New Roman" w:hAnsi="Times New Roman" w:cs="Times New Roman"/>
+                <w:b/>
+                <w:sz w:val="26"/>
+                <w:szCs w:val="26"/>
+              </w:rPr>
+              <w:t>+ Not line 7 correct</w:t>
+            </w:r>
+          </w:p>
+        </w:tc>
+      </w:tr>
+    </w:tbl>
     <w:p>
       <w:pPr>
         <w:rPr>
@@ -1365,7 +1721,6 @@
           <w:sz w:val="28"/>
         </w:rPr>
       </w:pPr>
-      <w:proofErr w:type="gramStart"/>
       <w:r>
         <w:rPr>
           <w:rFonts w:ascii="Times New Roman" w:hAnsi="Times New Roman" w:cs="Times New Roman"/>
@@ -1373,17 +1728,27 @@
           <w:color w:val="FF0000"/>
           <w:sz w:val="28"/>
         </w:rPr>
-        <w:t>NOTES :</w:t>
-      </w:r>
-      <w:proofErr w:type="gramEnd"/>
-      <w:r>
+        <w:br w:type="page"/>
+      </w:r>
+    </w:p>
+    <w:p>
+      <w:pPr>
         <w:rPr>
           <w:rFonts w:ascii="Times New Roman" w:hAnsi="Times New Roman" w:cs="Times New Roman"/>
           <w:b/>
           <w:color w:val="FF0000"/>
           <w:sz w:val="28"/>
         </w:rPr>
-        <w:t xml:space="preserve"> </w:t>
+      </w:pPr>
+      <w:r>
+        <w:rPr>
+          <w:rFonts w:ascii="Times New Roman" w:hAnsi="Times New Roman" w:cs="Times New Roman"/>
+          <w:b/>
+          <w:color w:val="FF0000"/>
+          <w:sz w:val="28"/>
+        </w:rPr>
+        <w:lastRenderedPageBreak/>
+        <w:t xml:space="preserve">NOTES : </w:t>
       </w:r>
     </w:p>
     <w:p>
@@ -1418,7 +1783,7 @@
         </w:rPr>
         <w:t xml:space="preserve">use </w:t>
       </w:r>
-      <w:hyperlink r:id="rId10" w:history="1">
+      <w:hyperlink r:id="rId12" w:history="1">
         <w:r>
           <w:rPr>
             <w:rStyle w:val="Hyperlink"/>
@@ -1437,19 +1802,17 @@
           <w:sz w:val="26"/>
           <w:szCs w:val="26"/>
         </w:rPr>
-        <w:t xml:space="preserve"> to edit Files </w:t>
-      </w:r>
-      <w:proofErr w:type="spellStart"/>
-      <w:r>
-        <w:rPr>
-          <w:rFonts w:ascii="Times New Roman" w:hAnsi="Times New Roman" w:cs="Times New Roman"/>
-          <w:b/>
-          <w:sz w:val="26"/>
-          <w:szCs w:val="26"/>
-        </w:rPr>
-        <w:t>Json</w:t>
-      </w:r>
-      <w:proofErr w:type="spellEnd"/>
+        <w:t xml:space="preserve"> to edit Files Json</w:t>
+      </w:r>
+      <w:r>
+        <w:rPr>
+          <w:rFonts w:ascii="Times New Roman" w:hAnsi="Times New Roman" w:cs="Times New Roman"/>
+          <w:b/>
+          <w:sz w:val="26"/>
+          <w:szCs w:val="26"/>
+        </w:rPr>
+        <w:t>.</w:t>
+      </w:r>
     </w:p>
     <w:p>
       <w:pPr>
@@ -1532,6 +1895,15 @@
         </w:rPr>
         <w:t>)</w:t>
       </w:r>
+      <w:r>
+        <w:rPr>
+          <w:rFonts w:ascii="Times New Roman" w:hAnsi="Times New Roman" w:cs="Times New Roman"/>
+          <w:b/>
+          <w:sz w:val="26"/>
+          <w:szCs w:val="26"/>
+        </w:rPr>
+        <w:t>.</w:t>
+      </w:r>
     </w:p>
     <w:p>
       <w:pPr>
@@ -1553,17 +1925,69 @@
           <w:b/>
           <w:sz w:val="26"/>
           <w:szCs w:val="26"/>
-        </w:rPr>
-        <w:t xml:space="preserve">Absolutely not edit content in the deny </w:t>
-      </w:r>
-      <w:r>
-        <w:rPr>
-          <w:rFonts w:ascii="Times New Roman" w:hAnsi="Times New Roman" w:cs="Times New Roman"/>
-          <w:b/>
-          <w:sz w:val="26"/>
-          <w:szCs w:val="26"/>
-        </w:rPr>
-        <w:t>section</w:t>
+          <w:highlight w:val="yellow"/>
+        </w:rPr>
+        <w:t>Absolutely not edit content in the deny section</w:t>
+      </w:r>
+      <w:r>
+        <w:rPr>
+          <w:rFonts w:ascii="Times New Roman" w:hAnsi="Times New Roman" w:cs="Times New Roman"/>
+          <w:b/>
+          <w:sz w:val="26"/>
+          <w:szCs w:val="26"/>
+          <w:highlight w:val="yellow"/>
+        </w:rPr>
+        <w:t>. Specifically, the content before the character</w:t>
+      </w:r>
+      <w:r>
+        <w:rPr>
+          <w:rFonts w:ascii="Times New Roman" w:hAnsi="Times New Roman" w:cs="Times New Roman"/>
+          <w:b/>
+          <w:sz w:val="26"/>
+          <w:szCs w:val="26"/>
+          <w:highlight w:val="yellow"/>
+        </w:rPr>
+        <w:t xml:space="preserve"> </w:t>
+      </w:r>
+      <w:r>
+        <w:rPr>
+          <w:rFonts w:ascii="Times New Roman" w:hAnsi="Times New Roman" w:cs="Times New Roman"/>
+          <w:b/>
+          <w:sz w:val="26"/>
+          <w:szCs w:val="26"/>
+          <w:highlight w:val="red"/>
+        </w:rPr>
+        <w:t xml:space="preserve">‘ </w:t>
+      </w:r>
+      <w:r>
+        <w:rPr>
+          <w:rFonts w:ascii="Times New Roman" w:hAnsi="Times New Roman" w:cs="Times New Roman"/>
+          <w:b/>
+          <w:sz w:val="26"/>
+          <w:szCs w:val="26"/>
+          <w:highlight w:val="red"/>
+        </w:rPr>
+        <w:t>:</w:t>
+      </w:r>
+      <w:r>
+        <w:rPr>
+          <w:rFonts w:ascii="Times New Roman" w:hAnsi="Times New Roman" w:cs="Times New Roman"/>
+          <w:b/>
+          <w:sz w:val="26"/>
+          <w:szCs w:val="26"/>
+          <w:highlight w:val="red"/>
+        </w:rPr>
+        <w:t xml:space="preserve"> ’</w:t>
+      </w:r>
+      <w:r>
+        <w:rPr>
+          <w:rFonts w:ascii="Times New Roman" w:hAnsi="Times New Roman" w:cs="Times New Roman"/>
+          <w:b/>
+          <w:sz w:val="26"/>
+          <w:szCs w:val="26"/>
+          <w:highlight w:val="yellow"/>
+        </w:rPr>
+        <w:t xml:space="preserve"> first</w:t>
       </w:r>
       <w:r>
         <w:rPr>
@@ -1601,6 +2025,15 @@
           <w:szCs w:val="26"/>
         </w:rPr>
         <w:t>)</w:t>
+      </w:r>
+      <w:r>
+        <w:rPr>
+          <w:rFonts w:ascii="Times New Roman" w:hAnsi="Times New Roman" w:cs="Times New Roman"/>
+          <w:b/>
+          <w:sz w:val="26"/>
+          <w:szCs w:val="26"/>
+        </w:rPr>
+        <w:t>.</w:t>
       </w:r>
     </w:p>
     <w:p>
@@ -1640,6 +2073,14 @@
         </w:rPr>
         <w:t>character</w:t>
       </w:r>
+      <w:r>
+        <w:rPr>
+          <w:rFonts w:ascii="Times New Roman" w:hAnsi="Times New Roman" w:cs="Times New Roman"/>
+          <w:b/>
+          <w:sz w:val="28"/>
+        </w:rPr>
+        <w:t>.</w:t>
+      </w:r>
     </w:p>
     <w:p>
       <w:pPr>
@@ -1734,6 +2175,14 @@
         </w:rPr>
         <w:t>”</w:t>
       </w:r>
+      <w:r>
+        <w:rPr>
+          <w:rFonts w:ascii="Times New Roman" w:hAnsi="Times New Roman" w:cs="Times New Roman"/>
+          <w:b/>
+          <w:sz w:val="28"/>
+        </w:rPr>
+        <w:t>.</w:t>
+      </w:r>
     </w:p>
     <w:p>
       <w:pPr>
@@ -1800,6 +2249,184 @@
         </w:rPr>
         <w:t xml:space="preserve"> P.2.1 and P.2.2)</w:t>
       </w:r>
+      <w:r>
+        <w:rPr>
+          <w:rFonts w:ascii="Times New Roman" w:hAnsi="Times New Roman" w:cs="Times New Roman"/>
+          <w:b/>
+          <w:color w:val="00B050"/>
+          <w:sz w:val="26"/>
+          <w:szCs w:val="26"/>
+        </w:rPr>
+        <w:t>.</w:t>
+      </w:r>
+    </w:p>
+    <w:p>
+      <w:pPr>
+        <w:pStyle w:val="ListParagraph"/>
+        <w:numPr>
+          <w:ilvl w:val="0"/>
+          <w:numId w:val="1"/>
+        </w:numPr>
+        <w:rPr>
+          <w:rFonts w:ascii="Times New Roman" w:hAnsi="Times New Roman" w:cs="Times New Roman"/>
+          <w:b/>
+          <w:sz w:val="28"/>
+        </w:rPr>
+      </w:pPr>
+      <w:r>
+        <w:rPr>
+          <w:rFonts w:ascii="Times New Roman" w:hAnsi="Times New Roman" w:cs="Times New Roman"/>
+          <w:b/>
+          <w:sz w:val="28"/>
+        </w:rPr>
+        <w:t xml:space="preserve">Must have character </w:t>
+      </w:r>
+      <w:r>
+        <w:rPr>
+          <w:rFonts w:ascii="Times New Roman" w:hAnsi="Times New Roman" w:cs="Times New Roman"/>
+          <w:b/>
+          <w:sz w:val="28"/>
+          <w:highlight w:val="red"/>
+        </w:rPr>
+        <w:t>,</w:t>
+      </w:r>
+      <w:r>
+        <w:rPr>
+          <w:rFonts w:ascii="Times New Roman" w:hAnsi="Times New Roman" w:cs="Times New Roman"/>
+          <w:b/>
+          <w:sz w:val="28"/>
+        </w:rPr>
+        <w:t xml:space="preserve"> at the end of each line. </w:t>
+      </w:r>
+      <w:r>
+        <w:rPr>
+          <w:rFonts w:ascii="Times New Roman" w:hAnsi="Times New Roman" w:cs="Times New Roman"/>
+          <w:b/>
+          <w:sz w:val="28"/>
+        </w:rPr>
+        <w:t xml:space="preserve">For the last content line of each language, </w:t>
+      </w:r>
+      <w:r>
+        <w:rPr>
+          <w:rFonts w:ascii="Times New Roman" w:hAnsi="Times New Roman" w:cs="Times New Roman"/>
+          <w:b/>
+          <w:sz w:val="28"/>
+        </w:rPr>
+        <w:t xml:space="preserve"> </w:t>
+      </w:r>
+      <w:r>
+        <w:rPr>
+          <w:rFonts w:ascii="Times New Roman" w:hAnsi="Times New Roman" w:cs="Times New Roman"/>
+          <w:b/>
+          <w:sz w:val="28"/>
+        </w:rPr>
+        <w:t>no characters must be left</w:t>
+      </w:r>
+      <w:r>
+        <w:rPr>
+          <w:rFonts w:ascii="Times New Roman" w:hAnsi="Times New Roman" w:cs="Times New Roman"/>
+          <w:b/>
+          <w:sz w:val="28"/>
+        </w:rPr>
+        <w:t xml:space="preserve"> </w:t>
+      </w:r>
+      <w:r>
+        <w:rPr>
+          <w:rFonts w:ascii="Times New Roman" w:hAnsi="Times New Roman" w:cs="Times New Roman"/>
+          <w:b/>
+          <w:sz w:val="28"/>
+          <w:highlight w:val="red"/>
+        </w:rPr>
+        <w:t>,</w:t>
+      </w:r>
+      <w:r>
+        <w:rPr>
+          <w:rFonts w:ascii="Times New Roman" w:hAnsi="Times New Roman" w:cs="Times New Roman"/>
+          <w:b/>
+          <w:sz w:val="28"/>
+        </w:rPr>
+        <w:t xml:space="preserve"> </w:t>
+      </w:r>
+      <w:r>
+        <w:rPr>
+          <w:rFonts w:ascii="Times New Roman" w:hAnsi="Times New Roman" w:cs="Times New Roman"/>
+          <w:b/>
+          <w:sz w:val="28"/>
+        </w:rPr>
+        <w:t xml:space="preserve">( </w:t>
+      </w:r>
+      <w:r>
+        <w:rPr>
+          <w:rFonts w:ascii="Times New Roman" w:hAnsi="Times New Roman" w:cs="Times New Roman"/>
+          <w:b/>
+          <w:color w:val="00B050"/>
+          <w:sz w:val="26"/>
+          <w:szCs w:val="26"/>
+        </w:rPr>
+        <w:t>Image attached</w:t>
+      </w:r>
+      <w:r>
+        <w:rPr>
+          <w:rFonts w:ascii="Times New Roman" w:hAnsi="Times New Roman" w:cs="Times New Roman"/>
+          <w:b/>
+          <w:color w:val="00B050"/>
+          <w:sz w:val="26"/>
+          <w:szCs w:val="26"/>
+        </w:rPr>
+        <w:t xml:space="preserve"> P.</w:t>
+      </w:r>
+      <w:r>
+        <w:rPr>
+          <w:rFonts w:ascii="Times New Roman" w:hAnsi="Times New Roman" w:cs="Times New Roman"/>
+          <w:b/>
+          <w:color w:val="00B050"/>
+          <w:sz w:val="26"/>
+          <w:szCs w:val="26"/>
+        </w:rPr>
+        <w:t>3</w:t>
+      </w:r>
+      <w:r>
+        <w:rPr>
+          <w:rFonts w:ascii="Times New Roman" w:hAnsi="Times New Roman" w:cs="Times New Roman"/>
+          <w:b/>
+          <w:color w:val="00B050"/>
+          <w:sz w:val="26"/>
+          <w:szCs w:val="26"/>
+        </w:rPr>
+        <w:t>.1 and P.</w:t>
+      </w:r>
+      <w:r>
+        <w:rPr>
+          <w:rFonts w:ascii="Times New Roman" w:hAnsi="Times New Roman" w:cs="Times New Roman"/>
+          <w:b/>
+          <w:color w:val="00B050"/>
+          <w:sz w:val="26"/>
+          <w:szCs w:val="26"/>
+        </w:rPr>
+        <w:t>3</w:t>
+      </w:r>
+      <w:bookmarkStart w:id="0" w:name="_GoBack"/>
+      <w:bookmarkEnd w:id="0"/>
+      <w:r>
+        <w:rPr>
+          <w:rFonts w:ascii="Times New Roman" w:hAnsi="Times New Roman" w:cs="Times New Roman"/>
+          <w:b/>
+          <w:color w:val="00B050"/>
+          <w:sz w:val="26"/>
+          <w:szCs w:val="26"/>
+        </w:rPr>
+        <w:t>.2).</w:t>
+      </w:r>
+    </w:p>
+    <w:p>
+      <w:pPr>
+        <w:pStyle w:val="ListParagraph"/>
+        <w:rPr>
+          <w:rFonts w:ascii="Times New Roman" w:hAnsi="Times New Roman" w:cs="Times New Roman"/>
+          <w:b/>
+          <w:sz w:val="28"/>
+        </w:rPr>
+      </w:pPr>
     </w:p>
     <w:sectPr>
       <w:pgSz w:w="12240" w:h="15840"/>

</xml_diff>